<commit_message>
removed unused namespaces & corrected typo in doc
</commit_message>
<xml_diff>
--- a/CSharpWorkshop/BotFramworkCSharpHOL.docx
+++ b/CSharpWorkshop/BotFramworkCSharpHOL.docx
@@ -1,6 +1,6 @@
 
 <file path=word/document.xml><?xml version="1.0" encoding="utf-8"?>
-<w:document xmlns:wpc="http://schemas.microsoft.com/office/word/2010/wordprocessingCanvas" xmlns:cx="http://schemas.microsoft.com/office/drawing/2014/chartex" xmlns:cx1="http://schemas.microsoft.com/office/drawing/2015/9/8/chartex" xmlns:cx2="http://schemas.microsoft.com/office/drawing/2015/10/21/chartex" xmlns:cx3="http://schemas.microsoft.com/office/drawing/2016/5/9/chartex" xmlns:cx4="http://schemas.microsoft.com/office/drawing/2016/5/10/chartex" xmlns:cx5="http://schemas.microsoft.com/office/drawing/2016/5/11/chartex" xmlns:mc="http://schemas.openxmlformats.org/markup-compatibility/2006" xmlns:o="urn:schemas-microsoft-com:office:office" xmlns:r="http://schemas.openxmlformats.org/officeDocument/2006/relationships" xmlns:m="http://schemas.openxmlformats.org/officeDocument/2006/math" xmlns:v="urn:schemas-microsoft-com:vml" xmlns:wp14="http://schemas.microsoft.com/office/word/2010/wordprocessingDrawing" xmlns:wp="http://schemas.openxmlformats.org/drawingml/2006/wordprocessingDrawing" xmlns:w10="urn:schemas-microsoft-com:office:word" xmlns:w="http://schemas.openxmlformats.org/wordprocessingml/2006/main" xmlns:w14="http://schemas.microsoft.com/office/word/2010/wordml" xmlns:w15="http://schemas.microsoft.com/office/word/2012/wordml" xmlns:w16se="http://schemas.microsoft.com/office/word/2015/wordml/symex" xmlns:wpg="http://schemas.microsoft.com/office/word/2010/wordprocessingGroup" xmlns:wpi="http://schemas.microsoft.com/office/word/2010/wordprocessingInk" xmlns:wne="http://schemas.microsoft.com/office/word/2006/wordml" xmlns:wps="http://schemas.microsoft.com/office/word/2010/wordprocessingShape" mc:Ignorable="w14 w15 w16se wp14">
+<w:document xmlns:wpc="http://schemas.microsoft.com/office/word/2010/wordprocessingCanvas" xmlns:cx="http://schemas.microsoft.com/office/drawing/2014/chartex" xmlns:cx1="http://schemas.microsoft.com/office/drawing/2015/9/8/chartex" xmlns:cx2="http://schemas.microsoft.com/office/drawing/2015/10/21/chartex" xmlns:mc="http://schemas.openxmlformats.org/markup-compatibility/2006" xmlns:o="urn:schemas-microsoft-com:office:office" xmlns:r="http://schemas.openxmlformats.org/officeDocument/2006/relationships" xmlns:m="http://schemas.openxmlformats.org/officeDocument/2006/math" xmlns:v="urn:schemas-microsoft-com:vml" xmlns:wp14="http://schemas.microsoft.com/office/word/2010/wordprocessingDrawing" xmlns:wp="http://schemas.openxmlformats.org/drawingml/2006/wordprocessingDrawing" xmlns:w10="urn:schemas-microsoft-com:office:word" xmlns:w="http://schemas.openxmlformats.org/wordprocessingml/2006/main" xmlns:w14="http://schemas.microsoft.com/office/word/2010/wordml" xmlns:w15="http://schemas.microsoft.com/office/word/2012/wordml" xmlns:w16se="http://schemas.microsoft.com/office/word/2015/wordml/symex" xmlns:wpg="http://schemas.microsoft.com/office/word/2010/wordprocessingGroup" xmlns:wpi="http://schemas.microsoft.com/office/word/2010/wordprocessingInk" xmlns:wne="http://schemas.microsoft.com/office/word/2006/wordml" xmlns:wps="http://schemas.microsoft.com/office/word/2010/wordprocessingShape" mc:Ignorable="w14 w15 w16se wp14">
   <w:body>
     <w:p>
       <w:pPr>
@@ -970,7 +970,6 @@
           </w:rPr>
           <w:tab/>
         </w:r>
-        <w:bookmarkStart w:id="3" w:name="_GoBack"/>
         <w:r>
           <w:rPr>
             <w:noProof/>
@@ -1012,7 +1011,6 @@
           </w:rPr>
           <w:fldChar w:fldCharType="end"/>
         </w:r>
-        <w:bookmarkEnd w:id="3"/>
       </w:hyperlink>
     </w:p>
     <w:p>
@@ -1146,7 +1144,7 @@
           <w:docGrid w:linePitch="360"/>
         </w:sectPr>
       </w:pPr>
-      <w:bookmarkStart w:id="4" w:name="_Toc474255264"/>
+      <w:bookmarkStart w:id="3" w:name="_Toc474255264"/>
       <w:r>
         <w:rPr>
           <w:rFonts w:ascii="Times New Roman" w:hAnsi="Times New Roman" w:cs="Times New Roman"/>
@@ -1158,7 +1156,7 @@
         <w:lastRenderedPageBreak/>
         <w:t>Lab Introduction</w:t>
       </w:r>
-      <w:bookmarkEnd w:id="4"/>
+      <w:bookmarkEnd w:id="3"/>
     </w:p>
     <w:p>
       <w:pPr>
@@ -1184,23 +1182,23 @@
               <w:pStyle w:val="Heading3"/>
               <w:spacing w:before="120"/>
             </w:pPr>
-            <w:bookmarkStart w:id="5" w:name="_Toc105233072"/>
-            <w:bookmarkStart w:id="6" w:name="_Toc105238145"/>
-            <w:bookmarkStart w:id="7" w:name="_Toc105251057"/>
-            <w:bookmarkStart w:id="8" w:name="_Toc105346547"/>
-            <w:bookmarkStart w:id="9" w:name="_Toc105545523"/>
-            <w:bookmarkStart w:id="10" w:name="_Toc110259363"/>
-            <w:bookmarkStart w:id="11" w:name="_Toc474255265"/>
+            <w:bookmarkStart w:id="4" w:name="_Toc105233072"/>
+            <w:bookmarkStart w:id="5" w:name="_Toc105238145"/>
+            <w:bookmarkStart w:id="6" w:name="_Toc105251057"/>
+            <w:bookmarkStart w:id="7" w:name="_Toc105346547"/>
+            <w:bookmarkStart w:id="8" w:name="_Toc105545523"/>
+            <w:bookmarkStart w:id="9" w:name="_Toc110259363"/>
+            <w:bookmarkStart w:id="10" w:name="_Toc474255265"/>
             <w:r>
               <w:t>Objectives</w:t>
             </w:r>
+            <w:bookmarkEnd w:id="4"/>
             <w:bookmarkEnd w:id="5"/>
             <w:bookmarkEnd w:id="6"/>
             <w:bookmarkEnd w:id="7"/>
             <w:bookmarkEnd w:id="8"/>
             <w:bookmarkEnd w:id="9"/>
             <w:bookmarkEnd w:id="10"/>
-            <w:bookmarkEnd w:id="11"/>
           </w:p>
           <w:p>
             <w:pPr>
@@ -1297,21 +1295,21 @@
               <w:pStyle w:val="Heading3"/>
               <w:spacing w:before="120"/>
             </w:pPr>
-            <w:bookmarkStart w:id="12" w:name="_Toc105233073"/>
-            <w:bookmarkStart w:id="13" w:name="_Toc105238146"/>
-            <w:bookmarkStart w:id="14" w:name="_Toc105251058"/>
-            <w:bookmarkStart w:id="15" w:name="_Toc105346548"/>
-            <w:bookmarkStart w:id="16" w:name="_Toc105545524"/>
-            <w:bookmarkStart w:id="17" w:name="_Toc474255266"/>
+            <w:bookmarkStart w:id="11" w:name="_Toc105233073"/>
+            <w:bookmarkStart w:id="12" w:name="_Toc105238146"/>
+            <w:bookmarkStart w:id="13" w:name="_Toc105251058"/>
+            <w:bookmarkStart w:id="14" w:name="_Toc105346548"/>
+            <w:bookmarkStart w:id="15" w:name="_Toc105545524"/>
+            <w:bookmarkStart w:id="16" w:name="_Toc474255266"/>
             <w:r>
               <w:t>Prerequisites</w:t>
             </w:r>
+            <w:bookmarkEnd w:id="11"/>
             <w:bookmarkEnd w:id="12"/>
             <w:bookmarkEnd w:id="13"/>
             <w:bookmarkEnd w:id="14"/>
             <w:bookmarkEnd w:id="15"/>
             <w:bookmarkEnd w:id="16"/>
-            <w:bookmarkEnd w:id="17"/>
           </w:p>
         </w:tc>
         <w:tc>
@@ -1419,14 +1417,14 @@
               <w:pStyle w:val="Heading3"/>
               <w:spacing w:before="120"/>
             </w:pPr>
-            <w:bookmarkStart w:id="18" w:name="_Toc474255267"/>
+            <w:bookmarkStart w:id="17" w:name="_Toc474255267"/>
             <w:r>
               <w:t xml:space="preserve">Lab </w:t>
             </w:r>
             <w:r>
               <w:t>Scenarios</w:t>
             </w:r>
-            <w:bookmarkEnd w:id="18"/>
+            <w:bookmarkEnd w:id="17"/>
           </w:p>
         </w:tc>
         <w:tc>
@@ -1586,25 +1584,26 @@
       <w:pPr>
         <w:pStyle w:val="Heading3"/>
       </w:pPr>
-      <w:bookmarkStart w:id="19" w:name="_Toc104556186"/>
-      <w:bookmarkStart w:id="20" w:name="_Toc104556279"/>
-      <w:bookmarkStart w:id="21" w:name="_Toc105155570"/>
-      <w:bookmarkStart w:id="22" w:name="_Toc105233077"/>
-      <w:bookmarkStart w:id="23" w:name="_Toc105238149"/>
-      <w:bookmarkStart w:id="24" w:name="_Toc105251061"/>
-      <w:bookmarkStart w:id="25" w:name="_Toc105346551"/>
-      <w:bookmarkStart w:id="26" w:name="_Toc105545527"/>
-      <w:bookmarkStart w:id="27" w:name="_Toc110259366"/>
-      <w:bookmarkStart w:id="28" w:name="_Toc110612296"/>
+      <w:bookmarkStart w:id="18" w:name="_Toc104556186"/>
+      <w:bookmarkStart w:id="19" w:name="_Toc104556279"/>
+      <w:bookmarkStart w:id="20" w:name="_Toc105155570"/>
+      <w:bookmarkStart w:id="21" w:name="_Toc105233077"/>
+      <w:bookmarkStart w:id="22" w:name="_Toc105238149"/>
+      <w:bookmarkStart w:id="23" w:name="_Toc105251061"/>
+      <w:bookmarkStart w:id="24" w:name="_Toc105346551"/>
+      <w:bookmarkStart w:id="25" w:name="_Toc105545527"/>
+      <w:bookmarkStart w:id="26" w:name="_Toc110259366"/>
+      <w:bookmarkStart w:id="27" w:name="_Toc110612296"/>
       <w:r>
         <w:br w:type="page"/>
       </w:r>
-      <w:bookmarkStart w:id="29" w:name="_Toc147510479"/>
+      <w:bookmarkStart w:id="28" w:name="_Toc147510479"/>
+      <w:bookmarkStart w:id="29" w:name="_Toc474255268"/>
       <w:bookmarkStart w:id="30" w:name="_Toc134807528"/>
       <w:bookmarkStart w:id="31" w:name="_Toc134807555"/>
       <w:bookmarkStart w:id="32" w:name="_Toc134807556"/>
       <w:bookmarkStart w:id="33" w:name="_Toc110119643"/>
-      <w:bookmarkStart w:id="34" w:name="_Toc474255268"/>
+      <w:bookmarkEnd w:id="18"/>
       <w:bookmarkEnd w:id="19"/>
       <w:bookmarkEnd w:id="20"/>
       <w:bookmarkEnd w:id="21"/>
@@ -1614,13 +1613,12 @@
       <w:bookmarkEnd w:id="25"/>
       <w:bookmarkEnd w:id="26"/>
       <w:bookmarkEnd w:id="27"/>
-      <w:bookmarkEnd w:id="28"/>
       <w:r>
         <w:lastRenderedPageBreak/>
         <w:t>Configuration and Setup</w:t>
       </w:r>
+      <w:bookmarkEnd w:id="28"/>
       <w:bookmarkEnd w:id="29"/>
-      <w:bookmarkEnd w:id="34"/>
     </w:p>
     <w:p>
       <w:pPr>
@@ -3729,14 +3727,14 @@
       <w:pPr>
         <w:pStyle w:val="Heading3"/>
       </w:pPr>
-      <w:bookmarkStart w:id="35" w:name="_Toc474255269"/>
+      <w:bookmarkStart w:id="34" w:name="_Toc474255269"/>
       <w:bookmarkEnd w:id="30"/>
       <w:bookmarkEnd w:id="31"/>
       <w:bookmarkEnd w:id="32"/>
       <w:r>
         <w:t>Copy/Paste of Code</w:t>
       </w:r>
-      <w:bookmarkEnd w:id="35"/>
+      <w:bookmarkEnd w:id="34"/>
     </w:p>
     <w:p>
       <w:pPr>
@@ -3798,8 +3796,8 @@
       <w:pPr>
         <w:pStyle w:val="Heading2"/>
       </w:pPr>
+      <w:bookmarkStart w:id="35" w:name="_Toc474255270"/>
       <w:bookmarkStart w:id="36" w:name="_Toc110261152"/>
-      <w:bookmarkStart w:id="37" w:name="_Toc474255270"/>
       <w:bookmarkEnd w:id="33"/>
       <w:r>
         <w:lastRenderedPageBreak/>
@@ -3812,7 +3810,7 @@
       <w:r>
         <w:t>BotBuilder</w:t>
       </w:r>
-      <w:bookmarkEnd w:id="37"/>
+      <w:bookmarkEnd w:id="35"/>
       <w:proofErr w:type="spellEnd"/>
     </w:p>
     <w:p>
@@ -5990,7 +5988,7 @@
       <w:pPr>
         <w:pStyle w:val="Heading2"/>
       </w:pPr>
-      <w:bookmarkStart w:id="38" w:name="_Toc474255271"/>
+      <w:bookmarkStart w:id="37" w:name="_Toc474255271"/>
       <w:r>
         <w:lastRenderedPageBreak/>
         <w:t>Exercise 2</w:t>
@@ -6001,7 +5999,7 @@
       <w:r>
         <w:t>Creating Dialogs</w:t>
       </w:r>
-      <w:bookmarkEnd w:id="38"/>
+      <w:bookmarkEnd w:id="37"/>
     </w:p>
     <w:p>
       <w:r>
@@ -11859,12 +11857,12 @@
       <w:pPr>
         <w:pStyle w:val="Heading2"/>
       </w:pPr>
-      <w:bookmarkStart w:id="39" w:name="_Toc474255272"/>
+      <w:bookmarkStart w:id="38" w:name="_Toc474255272"/>
       <w:r>
         <w:lastRenderedPageBreak/>
         <w:t>Exercise 3: Form Flow</w:t>
       </w:r>
-      <w:bookmarkEnd w:id="39"/>
+      <w:bookmarkEnd w:id="38"/>
     </w:p>
     <w:p>
       <w:r>
@@ -12875,7 +12873,25 @@
                 <w:sz w:val="22"/>
                 <w:szCs w:val="22"/>
               </w:rPr>
-              <w:t xml:space="preserve">The third one is a bit different, it uses a [Patter] attribute to validate the phone number using a regular expression.  We could have done that for the email as well but we will do that differently later on. </w:t>
+              <w:t>The third one is a bit different, it uses a [Patter</w:t>
+            </w:r>
+            <w:r>
+              <w:rPr>
+                <w:rFonts w:asciiTheme="minorHAnsi" w:hAnsiTheme="minorHAnsi" w:cstheme="minorHAnsi"/>
+                <w:sz w:val="22"/>
+                <w:szCs w:val="22"/>
+              </w:rPr>
+              <w:t>n</w:t>
+            </w:r>
+            <w:bookmarkStart w:id="39" w:name="_GoBack"/>
+            <w:bookmarkEnd w:id="39"/>
+            <w:r>
+              <w:rPr>
+                <w:rFonts w:asciiTheme="minorHAnsi" w:hAnsiTheme="minorHAnsi" w:cstheme="minorHAnsi"/>
+                <w:sz w:val="22"/>
+                <w:szCs w:val="22"/>
+              </w:rPr>
+              <w:t xml:space="preserve">] attribute to validate the phone number using a regular expression.  We could have done that for the email as well but we will do that differently later on. </w:t>
             </w:r>
             <w:r>
               <w:rPr>
@@ -21002,7 +21018,7 @@
 </file>
 
 <file path=word/endnotes.xml><?xml version="1.0" encoding="utf-8"?>
-<w:endnotes xmlns:wpc="http://schemas.microsoft.com/office/word/2010/wordprocessingCanvas" xmlns:cx="http://schemas.microsoft.com/office/drawing/2014/chartex" xmlns:cx1="http://schemas.microsoft.com/office/drawing/2015/9/8/chartex" xmlns:cx2="http://schemas.microsoft.com/office/drawing/2015/10/21/chartex" xmlns:cx3="http://schemas.microsoft.com/office/drawing/2016/5/9/chartex" xmlns:cx4="http://schemas.microsoft.com/office/drawing/2016/5/10/chartex" xmlns:cx5="http://schemas.microsoft.com/office/drawing/2016/5/11/chartex" xmlns:mc="http://schemas.openxmlformats.org/markup-compatibility/2006" xmlns:o="urn:schemas-microsoft-com:office:office" xmlns:r="http://schemas.openxmlformats.org/officeDocument/2006/relationships" xmlns:m="http://schemas.openxmlformats.org/officeDocument/2006/math" xmlns:v="urn:schemas-microsoft-com:vml" xmlns:wp14="http://schemas.microsoft.com/office/word/2010/wordprocessingDrawing" xmlns:wp="http://schemas.openxmlformats.org/drawingml/2006/wordprocessingDrawing" xmlns:w10="urn:schemas-microsoft-com:office:word" xmlns:w="http://schemas.openxmlformats.org/wordprocessingml/2006/main" xmlns:w14="http://schemas.microsoft.com/office/word/2010/wordml" xmlns:w15="http://schemas.microsoft.com/office/word/2012/wordml" xmlns:w16se="http://schemas.microsoft.com/office/word/2015/wordml/symex" xmlns:wpg="http://schemas.microsoft.com/office/word/2010/wordprocessingGroup" xmlns:wpi="http://schemas.microsoft.com/office/word/2010/wordprocessingInk" xmlns:wne="http://schemas.microsoft.com/office/word/2006/wordml" xmlns:wps="http://schemas.microsoft.com/office/word/2010/wordprocessingShape" mc:Ignorable="w14 w15 w16se wp14">
+<w:endnotes xmlns:wpc="http://schemas.microsoft.com/office/word/2010/wordprocessingCanvas" xmlns:cx="http://schemas.microsoft.com/office/drawing/2014/chartex" xmlns:cx1="http://schemas.microsoft.com/office/drawing/2015/9/8/chartex" xmlns:cx2="http://schemas.microsoft.com/office/drawing/2015/10/21/chartex" xmlns:mc="http://schemas.openxmlformats.org/markup-compatibility/2006" xmlns:o="urn:schemas-microsoft-com:office:office" xmlns:r="http://schemas.openxmlformats.org/officeDocument/2006/relationships" xmlns:m="http://schemas.openxmlformats.org/officeDocument/2006/math" xmlns:v="urn:schemas-microsoft-com:vml" xmlns:wp14="http://schemas.microsoft.com/office/word/2010/wordprocessingDrawing" xmlns:wp="http://schemas.openxmlformats.org/drawingml/2006/wordprocessingDrawing" xmlns:w10="urn:schemas-microsoft-com:office:word" xmlns:w="http://schemas.openxmlformats.org/wordprocessingml/2006/main" xmlns:w14="http://schemas.microsoft.com/office/word/2010/wordml" xmlns:w15="http://schemas.microsoft.com/office/word/2012/wordml" xmlns:w16se="http://schemas.microsoft.com/office/word/2015/wordml/symex" xmlns:wpg="http://schemas.microsoft.com/office/word/2010/wordprocessingGroup" xmlns:wpi="http://schemas.microsoft.com/office/word/2010/wordprocessingInk" xmlns:wne="http://schemas.microsoft.com/office/word/2006/wordml" xmlns:wps="http://schemas.microsoft.com/office/word/2010/wordprocessingShape" mc:Ignorable="w14 w15 w16se wp14">
   <w:endnote w:type="separator" w:id="-1">
     <w:p>
       <w:r>
@@ -21021,7 +21037,7 @@
 </file>
 
 <file path=word/footer1.xml><?xml version="1.0" encoding="utf-8"?>
-<w:ftr xmlns:wpc="http://schemas.microsoft.com/office/word/2010/wordprocessingCanvas" xmlns:cx="http://schemas.microsoft.com/office/drawing/2014/chartex" xmlns:cx1="http://schemas.microsoft.com/office/drawing/2015/9/8/chartex" xmlns:cx2="http://schemas.microsoft.com/office/drawing/2015/10/21/chartex" xmlns:cx3="http://schemas.microsoft.com/office/drawing/2016/5/9/chartex" xmlns:cx4="http://schemas.microsoft.com/office/drawing/2016/5/10/chartex" xmlns:cx5="http://schemas.microsoft.com/office/drawing/2016/5/11/chartex" xmlns:mc="http://schemas.openxmlformats.org/markup-compatibility/2006" xmlns:o="urn:schemas-microsoft-com:office:office" xmlns:r="http://schemas.openxmlformats.org/officeDocument/2006/relationships" xmlns:m="http://schemas.openxmlformats.org/officeDocument/2006/math" xmlns:v="urn:schemas-microsoft-com:vml" xmlns:wp14="http://schemas.microsoft.com/office/word/2010/wordprocessingDrawing" xmlns:wp="http://schemas.openxmlformats.org/drawingml/2006/wordprocessingDrawing" xmlns:w10="urn:schemas-microsoft-com:office:word" xmlns:w="http://schemas.openxmlformats.org/wordprocessingml/2006/main" xmlns:w14="http://schemas.microsoft.com/office/word/2010/wordml" xmlns:w15="http://schemas.microsoft.com/office/word/2012/wordml" xmlns:w16se="http://schemas.microsoft.com/office/word/2015/wordml/symex" xmlns:wpg="http://schemas.microsoft.com/office/word/2010/wordprocessingGroup" xmlns:wpi="http://schemas.microsoft.com/office/word/2010/wordprocessingInk" xmlns:wne="http://schemas.microsoft.com/office/word/2006/wordml" xmlns:wps="http://schemas.microsoft.com/office/word/2010/wordprocessingShape" mc:Ignorable="w14 w15 w16se wp14">
+<w:ftr xmlns:wpc="http://schemas.microsoft.com/office/word/2010/wordprocessingCanvas" xmlns:cx="http://schemas.microsoft.com/office/drawing/2014/chartex" xmlns:cx1="http://schemas.microsoft.com/office/drawing/2015/9/8/chartex" xmlns:cx2="http://schemas.microsoft.com/office/drawing/2015/10/21/chartex" xmlns:mc="http://schemas.openxmlformats.org/markup-compatibility/2006" xmlns:o="urn:schemas-microsoft-com:office:office" xmlns:r="http://schemas.openxmlformats.org/officeDocument/2006/relationships" xmlns:m="http://schemas.openxmlformats.org/officeDocument/2006/math" xmlns:v="urn:schemas-microsoft-com:vml" xmlns:wp14="http://schemas.microsoft.com/office/word/2010/wordprocessingDrawing" xmlns:wp="http://schemas.openxmlformats.org/drawingml/2006/wordprocessingDrawing" xmlns:w10="urn:schemas-microsoft-com:office:word" xmlns:w="http://schemas.openxmlformats.org/wordprocessingml/2006/main" xmlns:w14="http://schemas.microsoft.com/office/word/2010/wordml" xmlns:w15="http://schemas.microsoft.com/office/word/2012/wordml" xmlns:w16se="http://schemas.microsoft.com/office/word/2015/wordml/symex" xmlns:wpg="http://schemas.microsoft.com/office/word/2010/wordprocessingGroup" xmlns:wpi="http://schemas.microsoft.com/office/word/2010/wordprocessingInk" xmlns:wne="http://schemas.microsoft.com/office/word/2006/wordml" xmlns:wps="http://schemas.microsoft.com/office/word/2010/wordprocessingShape" mc:Ignorable="w14 w15 w16se wp14">
   <w:p>
     <w:pPr>
       <w:pStyle w:val="Footer"/>
@@ -21031,7 +21047,7 @@
 </file>
 
 <file path=word/footnotes.xml><?xml version="1.0" encoding="utf-8"?>
-<w:footnotes xmlns:wpc="http://schemas.microsoft.com/office/word/2010/wordprocessingCanvas" xmlns:cx="http://schemas.microsoft.com/office/drawing/2014/chartex" xmlns:cx1="http://schemas.microsoft.com/office/drawing/2015/9/8/chartex" xmlns:cx2="http://schemas.microsoft.com/office/drawing/2015/10/21/chartex" xmlns:cx3="http://schemas.microsoft.com/office/drawing/2016/5/9/chartex" xmlns:cx4="http://schemas.microsoft.com/office/drawing/2016/5/10/chartex" xmlns:cx5="http://schemas.microsoft.com/office/drawing/2016/5/11/chartex" xmlns:mc="http://schemas.openxmlformats.org/markup-compatibility/2006" xmlns:o="urn:schemas-microsoft-com:office:office" xmlns:r="http://schemas.openxmlformats.org/officeDocument/2006/relationships" xmlns:m="http://schemas.openxmlformats.org/officeDocument/2006/math" xmlns:v="urn:schemas-microsoft-com:vml" xmlns:wp14="http://schemas.microsoft.com/office/word/2010/wordprocessingDrawing" xmlns:wp="http://schemas.openxmlformats.org/drawingml/2006/wordprocessingDrawing" xmlns:w10="urn:schemas-microsoft-com:office:word" xmlns:w="http://schemas.openxmlformats.org/wordprocessingml/2006/main" xmlns:w14="http://schemas.microsoft.com/office/word/2010/wordml" xmlns:w15="http://schemas.microsoft.com/office/word/2012/wordml" xmlns:w16se="http://schemas.microsoft.com/office/word/2015/wordml/symex" xmlns:wpg="http://schemas.microsoft.com/office/word/2010/wordprocessingGroup" xmlns:wpi="http://schemas.microsoft.com/office/word/2010/wordprocessingInk" xmlns:wne="http://schemas.microsoft.com/office/word/2006/wordml" xmlns:wps="http://schemas.microsoft.com/office/word/2010/wordprocessingShape" mc:Ignorable="w14 w15 w16se wp14">
+<w:footnotes xmlns:wpc="http://schemas.microsoft.com/office/word/2010/wordprocessingCanvas" xmlns:cx="http://schemas.microsoft.com/office/drawing/2014/chartex" xmlns:cx1="http://schemas.microsoft.com/office/drawing/2015/9/8/chartex" xmlns:cx2="http://schemas.microsoft.com/office/drawing/2015/10/21/chartex" xmlns:mc="http://schemas.openxmlformats.org/markup-compatibility/2006" xmlns:o="urn:schemas-microsoft-com:office:office" xmlns:r="http://schemas.openxmlformats.org/officeDocument/2006/relationships" xmlns:m="http://schemas.openxmlformats.org/officeDocument/2006/math" xmlns:v="urn:schemas-microsoft-com:vml" xmlns:wp14="http://schemas.microsoft.com/office/word/2010/wordprocessingDrawing" xmlns:wp="http://schemas.openxmlformats.org/drawingml/2006/wordprocessingDrawing" xmlns:w10="urn:schemas-microsoft-com:office:word" xmlns:w="http://schemas.openxmlformats.org/wordprocessingml/2006/main" xmlns:w14="http://schemas.microsoft.com/office/word/2010/wordml" xmlns:w15="http://schemas.microsoft.com/office/word/2012/wordml" xmlns:w16se="http://schemas.microsoft.com/office/word/2015/wordml/symex" xmlns:wpg="http://schemas.microsoft.com/office/word/2010/wordprocessingGroup" xmlns:wpi="http://schemas.microsoft.com/office/word/2010/wordprocessingInk" xmlns:wne="http://schemas.microsoft.com/office/word/2006/wordml" xmlns:wps="http://schemas.microsoft.com/office/word/2010/wordprocessingShape" mc:Ignorable="w14 w15 w16se wp14">
   <w:footnote w:type="separator" w:id="-1">
     <w:p>
       <w:r>
@@ -21050,7 +21066,7 @@
 </file>
 
 <file path=word/header1.xml><?xml version="1.0" encoding="utf-8"?>
-<w:hdr xmlns:wpc="http://schemas.microsoft.com/office/word/2010/wordprocessingCanvas" xmlns:cx="http://schemas.microsoft.com/office/drawing/2014/chartex" xmlns:cx1="http://schemas.microsoft.com/office/drawing/2015/9/8/chartex" xmlns:cx2="http://schemas.microsoft.com/office/drawing/2015/10/21/chartex" xmlns:cx3="http://schemas.microsoft.com/office/drawing/2016/5/9/chartex" xmlns:cx4="http://schemas.microsoft.com/office/drawing/2016/5/10/chartex" xmlns:cx5="http://schemas.microsoft.com/office/drawing/2016/5/11/chartex" xmlns:mc="http://schemas.openxmlformats.org/markup-compatibility/2006" xmlns:o="urn:schemas-microsoft-com:office:office" xmlns:r="http://schemas.openxmlformats.org/officeDocument/2006/relationships" xmlns:m="http://schemas.openxmlformats.org/officeDocument/2006/math" xmlns:v="urn:schemas-microsoft-com:vml" xmlns:wp14="http://schemas.microsoft.com/office/word/2010/wordprocessingDrawing" xmlns:wp="http://schemas.openxmlformats.org/drawingml/2006/wordprocessingDrawing" xmlns:w10="urn:schemas-microsoft-com:office:word" xmlns:w="http://schemas.openxmlformats.org/wordprocessingml/2006/main" xmlns:w14="http://schemas.microsoft.com/office/word/2010/wordml" xmlns:w15="http://schemas.microsoft.com/office/word/2012/wordml" xmlns:w16se="http://schemas.microsoft.com/office/word/2015/wordml/symex" xmlns:wpg="http://schemas.microsoft.com/office/word/2010/wordprocessingGroup" xmlns:wpi="http://schemas.microsoft.com/office/word/2010/wordprocessingInk" xmlns:wne="http://schemas.microsoft.com/office/word/2006/wordml" xmlns:wps="http://schemas.microsoft.com/office/word/2010/wordprocessingShape" mc:Ignorable="w14 w15 w16se wp14">
+<w:hdr xmlns:wpc="http://schemas.microsoft.com/office/word/2010/wordprocessingCanvas" xmlns:cx="http://schemas.microsoft.com/office/drawing/2014/chartex" xmlns:cx1="http://schemas.microsoft.com/office/drawing/2015/9/8/chartex" xmlns:cx2="http://schemas.microsoft.com/office/drawing/2015/10/21/chartex" xmlns:mc="http://schemas.openxmlformats.org/markup-compatibility/2006" xmlns:o="urn:schemas-microsoft-com:office:office" xmlns:r="http://schemas.openxmlformats.org/officeDocument/2006/relationships" xmlns:m="http://schemas.openxmlformats.org/officeDocument/2006/math" xmlns:v="urn:schemas-microsoft-com:vml" xmlns:wp14="http://schemas.microsoft.com/office/word/2010/wordprocessingDrawing" xmlns:wp="http://schemas.openxmlformats.org/drawingml/2006/wordprocessingDrawing" xmlns:w10="urn:schemas-microsoft-com:office:word" xmlns:w="http://schemas.openxmlformats.org/wordprocessingml/2006/main" xmlns:w14="http://schemas.microsoft.com/office/word/2010/wordml" xmlns:w15="http://schemas.microsoft.com/office/word/2012/wordml" xmlns:w16se="http://schemas.microsoft.com/office/word/2015/wordml/symex" xmlns:wpg="http://schemas.microsoft.com/office/word/2010/wordprocessingGroup" xmlns:wpi="http://schemas.microsoft.com/office/word/2010/wordprocessingInk" xmlns:wne="http://schemas.microsoft.com/office/word/2006/wordml" xmlns:wps="http://schemas.microsoft.com/office/word/2010/wordprocessingShape" mc:Ignorable="w14 w15 w16se wp14">
   <w:p>
     <w:pPr>
       <w:pStyle w:val="Footer"/>
@@ -21103,27 +21119,14 @@
     <w:r>
       <w:t xml:space="preserve"> of </w:t>
     </w:r>
-    <w:r>
-      <w:fldChar w:fldCharType="begin"/>
-    </w:r>
-    <w:r>
-      <w:instrText xml:space="preserve"> NUMPAGES </w:instrText>
-    </w:r>
-    <w:r>
-      <w:fldChar w:fldCharType="separate"/>
-    </w:r>
-    <w:r>
-      <w:rPr>
-        <w:noProof/>
-      </w:rPr>
-      <w:t>41</w:t>
-    </w:r>
-    <w:r>
-      <w:rPr>
-        <w:noProof/>
-      </w:rPr>
-      <w:fldChar w:fldCharType="end"/>
-    </w:r>
+    <w:fldSimple w:instr=" NUMPAGES ">
+      <w:r>
+        <w:rPr>
+          <w:noProof/>
+        </w:rPr>
+        <w:t>41</w:t>
+      </w:r>
+    </w:fldSimple>
     <w:r>
       <w:pict w14:anchorId="7C82E885">
         <v:rect id="_x0000_i1025" style="width:0;height:1.5pt" o:hralign="center" o:hrstd="t" o:hr="t" fillcolor="#aca899" stroked="f"/>
@@ -21134,7 +21137,7 @@
 </file>
 
 <file path=word/header2.xml><?xml version="1.0" encoding="utf-8"?>
-<w:hdr xmlns:wpc="http://schemas.microsoft.com/office/word/2010/wordprocessingCanvas" xmlns:cx="http://schemas.microsoft.com/office/drawing/2014/chartex" xmlns:cx1="http://schemas.microsoft.com/office/drawing/2015/9/8/chartex" xmlns:cx2="http://schemas.microsoft.com/office/drawing/2015/10/21/chartex" xmlns:cx3="http://schemas.microsoft.com/office/drawing/2016/5/9/chartex" xmlns:cx4="http://schemas.microsoft.com/office/drawing/2016/5/10/chartex" xmlns:cx5="http://schemas.microsoft.com/office/drawing/2016/5/11/chartex" xmlns:mc="http://schemas.openxmlformats.org/markup-compatibility/2006" xmlns:o="urn:schemas-microsoft-com:office:office" xmlns:r="http://schemas.openxmlformats.org/officeDocument/2006/relationships" xmlns:m="http://schemas.openxmlformats.org/officeDocument/2006/math" xmlns:v="urn:schemas-microsoft-com:vml" xmlns:wp14="http://schemas.microsoft.com/office/word/2010/wordprocessingDrawing" xmlns:wp="http://schemas.openxmlformats.org/drawingml/2006/wordprocessingDrawing" xmlns:w10="urn:schemas-microsoft-com:office:word" xmlns:w="http://schemas.openxmlformats.org/wordprocessingml/2006/main" xmlns:w14="http://schemas.microsoft.com/office/word/2010/wordml" xmlns:w15="http://schemas.microsoft.com/office/word/2012/wordml" xmlns:w16se="http://schemas.microsoft.com/office/word/2015/wordml/symex" xmlns:wpg="http://schemas.microsoft.com/office/word/2010/wordprocessingGroup" xmlns:wpi="http://schemas.microsoft.com/office/word/2010/wordprocessingInk" xmlns:wne="http://schemas.microsoft.com/office/word/2006/wordml" xmlns:wps="http://schemas.microsoft.com/office/word/2010/wordprocessingShape" mc:Ignorable="w14 w15 w16se wp14">
+<w:hdr xmlns:wpc="http://schemas.microsoft.com/office/word/2010/wordprocessingCanvas" xmlns:cx="http://schemas.microsoft.com/office/drawing/2014/chartex" xmlns:cx1="http://schemas.microsoft.com/office/drawing/2015/9/8/chartex" xmlns:cx2="http://schemas.microsoft.com/office/drawing/2015/10/21/chartex" xmlns:mc="http://schemas.openxmlformats.org/markup-compatibility/2006" xmlns:o="urn:schemas-microsoft-com:office:office" xmlns:r="http://schemas.openxmlformats.org/officeDocument/2006/relationships" xmlns:m="http://schemas.openxmlformats.org/officeDocument/2006/math" xmlns:v="urn:schemas-microsoft-com:vml" xmlns:wp14="http://schemas.microsoft.com/office/word/2010/wordprocessingDrawing" xmlns:wp="http://schemas.openxmlformats.org/drawingml/2006/wordprocessingDrawing" xmlns:w10="urn:schemas-microsoft-com:office:word" xmlns:w="http://schemas.openxmlformats.org/wordprocessingml/2006/main" xmlns:w14="http://schemas.microsoft.com/office/word/2010/wordml" xmlns:w15="http://schemas.microsoft.com/office/word/2012/wordml" xmlns:w16se="http://schemas.microsoft.com/office/word/2015/wordml/symex" xmlns:wpg="http://schemas.microsoft.com/office/word/2010/wordprocessingGroup" xmlns:wpi="http://schemas.microsoft.com/office/word/2010/wordprocessingInk" xmlns:wne="http://schemas.microsoft.com/office/word/2006/wordml" xmlns:wps="http://schemas.microsoft.com/office/word/2010/wordprocessingShape" mc:Ignorable="w14 w15 w16se wp14">
   <w:p>
     <w:pPr>
       <w:pStyle w:val="Footer"/>
@@ -21176,7 +21179,7 @@
       <w:rPr>
         <w:noProof/>
       </w:rPr>
-      <w:t>40</w:t>
+      <w:t>36</w:t>
     </w:r>
     <w:r>
       <w:rPr>
@@ -21187,27 +21190,14 @@
     <w:r>
       <w:t xml:space="preserve"> of </w:t>
     </w:r>
-    <w:r>
-      <w:fldChar w:fldCharType="begin"/>
-    </w:r>
-    <w:r>
-      <w:instrText xml:space="preserve"> NUMPAGES </w:instrText>
-    </w:r>
-    <w:r>
-      <w:fldChar w:fldCharType="separate"/>
-    </w:r>
-    <w:r>
-      <w:rPr>
-        <w:noProof/>
-      </w:rPr>
-      <w:t>42</w:t>
-    </w:r>
-    <w:r>
-      <w:rPr>
-        <w:noProof/>
-      </w:rPr>
-      <w:fldChar w:fldCharType="end"/>
-    </w:r>
+    <w:fldSimple w:instr=" NUMPAGES ">
+      <w:r>
+        <w:rPr>
+          <w:noProof/>
+        </w:rPr>
+        <w:t>42</w:t>
+      </w:r>
+    </w:fldSimple>
     <w:r>
       <w:pict w14:anchorId="7C82E886">
         <v:rect id="_x0000_i1026" style="width:0;height:1.5pt" o:hralign="center" o:hrstd="t" o:hr="t" fillcolor="#aca899" stroked="f"/>
@@ -21218,7 +21208,7 @@
 </file>
 
 <file path=word/header3.xml><?xml version="1.0" encoding="utf-8"?>
-<w:hdr xmlns:wpc="http://schemas.microsoft.com/office/word/2010/wordprocessingCanvas" xmlns:cx="http://schemas.microsoft.com/office/drawing/2014/chartex" xmlns:cx1="http://schemas.microsoft.com/office/drawing/2015/9/8/chartex" xmlns:cx2="http://schemas.microsoft.com/office/drawing/2015/10/21/chartex" xmlns:cx3="http://schemas.microsoft.com/office/drawing/2016/5/9/chartex" xmlns:cx4="http://schemas.microsoft.com/office/drawing/2016/5/10/chartex" xmlns:cx5="http://schemas.microsoft.com/office/drawing/2016/5/11/chartex" xmlns:mc="http://schemas.openxmlformats.org/markup-compatibility/2006" xmlns:o="urn:schemas-microsoft-com:office:office" xmlns:r="http://schemas.openxmlformats.org/officeDocument/2006/relationships" xmlns:m="http://schemas.openxmlformats.org/officeDocument/2006/math" xmlns:v="urn:schemas-microsoft-com:vml" xmlns:wp14="http://schemas.microsoft.com/office/word/2010/wordprocessingDrawing" xmlns:wp="http://schemas.openxmlformats.org/drawingml/2006/wordprocessingDrawing" xmlns:w10="urn:schemas-microsoft-com:office:word" xmlns:w="http://schemas.openxmlformats.org/wordprocessingml/2006/main" xmlns:w14="http://schemas.microsoft.com/office/word/2010/wordml" xmlns:w15="http://schemas.microsoft.com/office/word/2012/wordml" xmlns:w16se="http://schemas.microsoft.com/office/word/2015/wordml/symex" xmlns:wpg="http://schemas.microsoft.com/office/word/2010/wordprocessingGroup" xmlns:wpi="http://schemas.microsoft.com/office/word/2010/wordprocessingInk" xmlns:wne="http://schemas.microsoft.com/office/word/2006/wordml" xmlns:wps="http://schemas.microsoft.com/office/word/2010/wordprocessingShape" mc:Ignorable="w14 w15 w16se wp14">
+<w:hdr xmlns:wpc="http://schemas.microsoft.com/office/word/2010/wordprocessingCanvas" xmlns:cx="http://schemas.microsoft.com/office/drawing/2014/chartex" xmlns:cx1="http://schemas.microsoft.com/office/drawing/2015/9/8/chartex" xmlns:cx2="http://schemas.microsoft.com/office/drawing/2015/10/21/chartex" xmlns:mc="http://schemas.openxmlformats.org/markup-compatibility/2006" xmlns:o="urn:schemas-microsoft-com:office:office" xmlns:r="http://schemas.openxmlformats.org/officeDocument/2006/relationships" xmlns:m="http://schemas.openxmlformats.org/officeDocument/2006/math" xmlns:v="urn:schemas-microsoft-com:vml" xmlns:wp14="http://schemas.microsoft.com/office/word/2010/wordprocessingDrawing" xmlns:wp="http://schemas.openxmlformats.org/drawingml/2006/wordprocessingDrawing" xmlns:w10="urn:schemas-microsoft-com:office:word" xmlns:w="http://schemas.openxmlformats.org/wordprocessingml/2006/main" xmlns:w14="http://schemas.microsoft.com/office/word/2010/wordml" xmlns:w15="http://schemas.microsoft.com/office/word/2012/wordml" xmlns:w16se="http://schemas.microsoft.com/office/word/2015/wordml/symex" xmlns:wpg="http://schemas.microsoft.com/office/word/2010/wordprocessingGroup" xmlns:wpi="http://schemas.microsoft.com/office/word/2010/wordprocessingInk" xmlns:wne="http://schemas.microsoft.com/office/word/2006/wordml" xmlns:wps="http://schemas.microsoft.com/office/word/2010/wordprocessingShape" mc:Ignorable="w14 w15 w16se wp14">
   <w:p>
     <w:pPr>
       <w:pStyle w:val="Footer"/>
@@ -21260,7 +21250,7 @@
       <w:rPr>
         <w:noProof/>
       </w:rPr>
-      <w:t>41</w:t>
+      <w:t>37</w:t>
     </w:r>
     <w:r>
       <w:rPr>
@@ -21271,27 +21261,14 @@
     <w:r>
       <w:t xml:space="preserve"> of </w:t>
     </w:r>
-    <w:r>
-      <w:fldChar w:fldCharType="begin"/>
-    </w:r>
-    <w:r>
-      <w:instrText xml:space="preserve"> NUMPAGES </w:instrText>
-    </w:r>
-    <w:r>
-      <w:fldChar w:fldCharType="separate"/>
-    </w:r>
-    <w:r>
-      <w:rPr>
-        <w:noProof/>
-      </w:rPr>
-      <w:t>42</w:t>
-    </w:r>
-    <w:r>
-      <w:rPr>
-        <w:noProof/>
-      </w:rPr>
-      <w:fldChar w:fldCharType="end"/>
-    </w:r>
+    <w:fldSimple w:instr=" NUMPAGES ">
+      <w:r>
+        <w:rPr>
+          <w:noProof/>
+        </w:rPr>
+        <w:t>42</w:t>
+      </w:r>
+    </w:fldSimple>
     <w:r>
       <w:pict w14:anchorId="7C82E887">
         <v:rect id="_x0000_i1027" style="width:0;height:1.5pt" o:hralign="center" o:hrstd="t" o:hr="t" fillcolor="#aca899" stroked="f"/>
@@ -21302,7 +21279,7 @@
 </file>
 
 <file path=word/numbering.xml><?xml version="1.0" encoding="utf-8"?>
-<w:numbering xmlns:wpc="http://schemas.microsoft.com/office/word/2010/wordprocessingCanvas" xmlns:cx="http://schemas.microsoft.com/office/drawing/2014/chartex" xmlns:cx1="http://schemas.microsoft.com/office/drawing/2015/9/8/chartex" xmlns:cx2="http://schemas.microsoft.com/office/drawing/2015/10/21/chartex" xmlns:cx3="http://schemas.microsoft.com/office/drawing/2016/5/9/chartex" xmlns:cx4="http://schemas.microsoft.com/office/drawing/2016/5/10/chartex" xmlns:cx5="http://schemas.microsoft.com/office/drawing/2016/5/11/chartex" xmlns:mc="http://schemas.openxmlformats.org/markup-compatibility/2006" xmlns:o="urn:schemas-microsoft-com:office:office" xmlns:r="http://schemas.openxmlformats.org/officeDocument/2006/relationships" xmlns:m="http://schemas.openxmlformats.org/officeDocument/2006/math" xmlns:v="urn:schemas-microsoft-com:vml" xmlns:wp14="http://schemas.microsoft.com/office/word/2010/wordprocessingDrawing" xmlns:wp="http://schemas.openxmlformats.org/drawingml/2006/wordprocessingDrawing" xmlns:w10="urn:schemas-microsoft-com:office:word" xmlns:w="http://schemas.openxmlformats.org/wordprocessingml/2006/main" xmlns:w14="http://schemas.microsoft.com/office/word/2010/wordml" xmlns:w15="http://schemas.microsoft.com/office/word/2012/wordml" xmlns:w16se="http://schemas.microsoft.com/office/word/2015/wordml/symex" xmlns:wpg="http://schemas.microsoft.com/office/word/2010/wordprocessingGroup" xmlns:wpi="http://schemas.microsoft.com/office/word/2010/wordprocessingInk" xmlns:wne="http://schemas.microsoft.com/office/word/2006/wordml" xmlns:wps="http://schemas.microsoft.com/office/word/2010/wordprocessingShape" mc:Ignorable="w14 w15 w16se wp14">
+<w:numbering xmlns:wpc="http://schemas.microsoft.com/office/word/2010/wordprocessingCanvas" xmlns:cx="http://schemas.microsoft.com/office/drawing/2014/chartex" xmlns:cx1="http://schemas.microsoft.com/office/drawing/2015/9/8/chartex" xmlns:cx2="http://schemas.microsoft.com/office/drawing/2015/10/21/chartex" xmlns:mc="http://schemas.openxmlformats.org/markup-compatibility/2006" xmlns:o="urn:schemas-microsoft-com:office:office" xmlns:r="http://schemas.openxmlformats.org/officeDocument/2006/relationships" xmlns:m="http://schemas.openxmlformats.org/officeDocument/2006/math" xmlns:v="urn:schemas-microsoft-com:vml" xmlns:wp14="http://schemas.microsoft.com/office/word/2010/wordprocessingDrawing" xmlns:wp="http://schemas.openxmlformats.org/drawingml/2006/wordprocessingDrawing" xmlns:w10="urn:schemas-microsoft-com:office:word" xmlns:w="http://schemas.openxmlformats.org/wordprocessingml/2006/main" xmlns:w14="http://schemas.microsoft.com/office/word/2010/wordml" xmlns:w15="http://schemas.microsoft.com/office/word/2012/wordml" xmlns:w16se="http://schemas.microsoft.com/office/word/2015/wordml/symex" xmlns:wpg="http://schemas.microsoft.com/office/word/2010/wordprocessingGroup" xmlns:wpi="http://schemas.microsoft.com/office/word/2010/wordprocessingInk" xmlns:wne="http://schemas.microsoft.com/office/word/2006/wordml" xmlns:wps="http://schemas.microsoft.com/office/word/2010/wordprocessingShape" mc:Ignorable="w14 w15 w16se wp14">
   <w:abstractNum w:abstractNumId="0" w15:restartNumberingAfterBreak="0">
     <w:nsid w:val="006B4716"/>
     <w:multiLevelType w:val="hybridMultilevel"/>
@@ -24956,7 +24933,7 @@
     </w:rPrDefault>
     <w:pPrDefault/>
   </w:docDefaults>
-  <w:latentStyles w:defLockedState="0" w:defUIPriority="0" w:defSemiHidden="0" w:defUnhideWhenUsed="0" w:defQFormat="0" w:count="374">
+  <w:latentStyles w:defLockedState="0" w:defUIPriority="0" w:defSemiHidden="0" w:defUnhideWhenUsed="0" w:defQFormat="0" w:count="372">
     <w:lsdException w:name="Normal" w:qFormat="1"/>
     <w:lsdException w:name="heading 1" w:qFormat="1"/>
     <w:lsdException w:name="heading 2" w:qFormat="1"/>
@@ -25322,8 +25299,6 @@
     <w:lsdException w:name="List Table 6 Colorful Accent 6" w:uiPriority="51"/>
     <w:lsdException w:name="List Table 7 Colorful Accent 6" w:uiPriority="52"/>
     <w:lsdException w:name="Mention" w:semiHidden="1" w:uiPriority="99" w:unhideWhenUsed="1"/>
-    <w:lsdException w:name="Smart Hyperlink" w:semiHidden="1" w:uiPriority="99" w:unhideWhenUsed="1"/>
-    <w:lsdException w:name="Hashtag" w:semiHidden="1" w:uiPriority="99" w:unhideWhenUsed="1"/>
   </w:latentStyles>
   <w:style w:type="paragraph" w:default="1" w:styleId="Normal">
     <w:name w:val="Normal"/>
@@ -26745,7 +26720,7 @@
 </file>
 
 <file path=customXml/itemProps1.xml><?xml version="1.0" encoding="utf-8"?>
-<ds:datastoreItem xmlns:ds="http://schemas.openxmlformats.org/officeDocument/2006/customXml" ds:itemID="{91BD07B0-DF0E-4861-8F88-50A6F7061F7D}">
+<ds:datastoreItem xmlns:ds="http://schemas.openxmlformats.org/officeDocument/2006/customXml" ds:itemID="{F090F0D6-9360-40E9-9C62-B150269CB7D0}">
   <ds:schemaRefs>
     <ds:schemaRef ds:uri="http://schemas.openxmlformats.org/officeDocument/2006/bibliography"/>
   </ds:schemaRefs>

</xml_diff>